<commit_message>
Revisione Servlet e manager
</commit_message>
<xml_diff>
--- a/Bozze/ODD/Design Pattern.docx
+++ b/Bozze/ODD/Design Pattern.docx
@@ -6,475 +6,10 @@
       <w:pPr>
         <w:rPr>
           <w:b/>
-          <w:noProof/>
-        </w:rPr>
-      </w:pPr>
-      <w:r>
-        <w:rPr>
-          <w:b/>
-          <w:noProof/>
-        </w:rPr>
-        <w:t>Fa</w:t>
-      </w:r>
-      <w:r>
-        <w:rPr>
-          <w:b/>
-          <w:noProof/>
-        </w:rPr>
-        <w:t>ç</w:t>
-      </w:r>
-      <w:r>
-        <w:rPr>
-          <w:b/>
-          <w:noProof/>
-        </w:rPr>
-        <w:t>ade</w:t>
-      </w:r>
-      <w:r>
-        <w:rPr>
-          <w:b/>
-          <w:noProof/>
-        </w:rPr>
-        <w:t xml:space="preserve"> p</w:t>
-      </w:r>
-      <w:r>
-        <w:rPr>
-          <w:b/>
-          <w:noProof/>
-        </w:rPr>
-        <w:t>attern</w:t>
-      </w:r>
-    </w:p>
-    <w:p>
-      <w:pPr>
-        <w:rPr>
-          <w:rFonts w:cstheme="minorHAnsi"/>
-          <w:b/>
-          <w:noProof/>
-        </w:rPr>
-      </w:pPr>
-      <w:r>
-        <w:rPr>
-          <w:rFonts w:cstheme="minorHAnsi"/>
-          <w:color w:val="222222"/>
-          <w:sz w:val="21"/>
-          <w:szCs w:val="21"/>
-          <w:shd w:val="clear" w:color="auto" w:fill="FFFFFF"/>
-        </w:rPr>
-        <w:t xml:space="preserve">Il </w:t>
-      </w:r>
-      <w:proofErr w:type="spellStart"/>
-      <w:r>
-        <w:rPr>
-          <w:rFonts w:cstheme="minorHAnsi"/>
-          <w:color w:val="222222"/>
-          <w:sz w:val="21"/>
-          <w:szCs w:val="21"/>
-          <w:shd w:val="clear" w:color="auto" w:fill="FFFFFF"/>
-        </w:rPr>
-        <w:t>Fa</w:t>
-      </w:r>
-      <w:r>
-        <w:rPr>
-          <w:rFonts w:cstheme="minorHAnsi"/>
-          <w:color w:val="222222"/>
-          <w:sz w:val="21"/>
-          <w:szCs w:val="21"/>
-          <w:shd w:val="clear" w:color="auto" w:fill="FFFFFF"/>
-        </w:rPr>
-        <w:t>ç</w:t>
-      </w:r>
-      <w:r>
-        <w:rPr>
-          <w:rFonts w:cstheme="minorHAnsi"/>
-          <w:color w:val="222222"/>
-          <w:sz w:val="21"/>
-          <w:szCs w:val="21"/>
-          <w:shd w:val="clear" w:color="auto" w:fill="FFFFFF"/>
-        </w:rPr>
-        <w:t>ade</w:t>
-      </w:r>
-      <w:proofErr w:type="spellEnd"/>
-      <w:r>
-        <w:rPr>
-          <w:rFonts w:cstheme="minorHAnsi"/>
-          <w:color w:val="222222"/>
-          <w:sz w:val="21"/>
-          <w:szCs w:val="21"/>
-          <w:shd w:val="clear" w:color="auto" w:fill="FFFFFF"/>
-        </w:rPr>
-        <w:t xml:space="preserve"> p</w:t>
-      </w:r>
-      <w:r>
-        <w:rPr>
-          <w:rFonts w:cstheme="minorHAnsi"/>
-          <w:color w:val="222222"/>
-          <w:sz w:val="21"/>
-          <w:szCs w:val="21"/>
-          <w:shd w:val="clear" w:color="auto" w:fill="FFFFFF"/>
-        </w:rPr>
-        <w:t>attern</w:t>
-      </w:r>
-      <w:r>
-        <w:rPr>
-          <w:rFonts w:cstheme="minorHAnsi"/>
-          <w:color w:val="222222"/>
-          <w:sz w:val="21"/>
-          <w:szCs w:val="21"/>
-          <w:shd w:val="clear" w:color="auto" w:fill="FFFFFF"/>
-        </w:rPr>
-        <w:t xml:space="preserve"> è un pattern strutturale</w:t>
-      </w:r>
-      <w:r>
-        <w:rPr>
-          <w:rFonts w:cstheme="minorHAnsi"/>
-          <w:color w:val="222222"/>
-          <w:sz w:val="21"/>
-          <w:szCs w:val="21"/>
-          <w:shd w:val="clear" w:color="auto" w:fill="FFFFFF"/>
-        </w:rPr>
-        <w:t xml:space="preserve"> che</w:t>
-      </w:r>
-      <w:r>
-        <w:rPr>
-          <w:rFonts w:cstheme="minorHAnsi"/>
-          <w:color w:val="222222"/>
-          <w:sz w:val="21"/>
-          <w:szCs w:val="21"/>
-          <w:shd w:val="clear" w:color="auto" w:fill="FFFFFF"/>
-        </w:rPr>
-        <w:t xml:space="preserve"> </w:t>
-      </w:r>
-      <w:r>
-        <w:rPr>
-          <w:rFonts w:cstheme="minorHAnsi"/>
-          <w:color w:val="222222"/>
-          <w:sz w:val="21"/>
-          <w:szCs w:val="21"/>
-          <w:shd w:val="clear" w:color="auto" w:fill="FFFFFF"/>
-        </w:rPr>
-        <w:t>indica un oggetto che permette, attraverso un'interfaccia più semplice, l'accesso a sottosistemi che espongono interfacce complesse e molto diverse tra loro</w:t>
-      </w:r>
-      <w:r>
-        <w:rPr>
-          <w:rFonts w:cstheme="minorHAnsi"/>
-          <w:color w:val="222222"/>
-          <w:sz w:val="21"/>
-          <w:szCs w:val="21"/>
-          <w:shd w:val="clear" w:color="auto" w:fill="FFFFFF"/>
-        </w:rPr>
-        <w:t xml:space="preserve">. Molto utile per ridurre l’accoppiamento </w:t>
-      </w:r>
-      <w:r>
-        <w:rPr>
-          <w:rFonts w:cstheme="minorHAnsi"/>
-          <w:color w:val="222222"/>
-          <w:sz w:val="21"/>
-          <w:szCs w:val="21"/>
-          <w:shd w:val="clear" w:color="auto" w:fill="FFFFFF"/>
-        </w:rPr>
-        <w:t xml:space="preserve">e per realizzare </w:t>
-      </w:r>
-      <w:proofErr w:type="gramStart"/>
-      <w:r>
-        <w:rPr>
-          <w:rFonts w:cstheme="minorHAnsi"/>
-          <w:color w:val="222222"/>
-          <w:sz w:val="21"/>
-          <w:szCs w:val="21"/>
-          <w:shd w:val="clear" w:color="auto" w:fill="FFFFFF"/>
-        </w:rPr>
-        <w:t>un</w:t>
-      </w:r>
-      <w:r>
-        <w:rPr>
-          <w:rFonts w:cstheme="minorHAnsi"/>
-          <w:color w:val="222222"/>
-          <w:sz w:val="21"/>
-          <w:szCs w:val="21"/>
-          <w:shd w:val="clear" w:color="auto" w:fill="FFFFFF"/>
-        </w:rPr>
-        <w:t>’ architettura</w:t>
-      </w:r>
-      <w:proofErr w:type="gramEnd"/>
-      <w:r>
-        <w:rPr>
-          <w:rFonts w:cstheme="minorHAnsi"/>
-          <w:color w:val="222222"/>
-          <w:sz w:val="21"/>
-          <w:szCs w:val="21"/>
-          <w:shd w:val="clear" w:color="auto" w:fill="FFFFFF"/>
-        </w:rPr>
-        <w:t xml:space="preserve"> software chiusa.</w:t>
-      </w:r>
-    </w:p>
-    <w:p>
-      <w:pPr>
-        <w:rPr>
-          <w:i/>
-          <w:noProof/>
-        </w:rPr>
-      </w:pPr>
-      <w:r>
-        <w:rPr>
-          <w:i/>
-          <w:noProof/>
-        </w:rPr>
-        <w:t>Fa</w:t>
-      </w:r>
-      <w:r>
-        <w:rPr>
-          <w:i/>
-          <w:noProof/>
-        </w:rPr>
-        <w:t>ç</w:t>
-      </w:r>
-      <w:r>
-        <w:rPr>
-          <w:i/>
-          <w:noProof/>
-        </w:rPr>
-        <w:t>ade</w:t>
-      </w:r>
-      <w:r>
-        <w:rPr>
-          <w:i/>
-          <w:noProof/>
-        </w:rPr>
-        <w:t xml:space="preserve"> p</w:t>
-      </w:r>
-      <w:r>
-        <w:rPr>
-          <w:i/>
-          <w:noProof/>
-        </w:rPr>
-        <w:t xml:space="preserve">attern </w:t>
-      </w:r>
-    </w:p>
-    <w:p>
-      <w:pPr>
-        <w:rPr>
-          <w:b/>
-          <w:noProof/>
-        </w:rPr>
-      </w:pPr>
-      <w:r>
-        <w:rPr>
-          <w:noProof/>
-        </w:rPr>
-        <w:drawing>
-          <wp:inline distT="0" distB="0" distL="0" distR="0" wp14:anchorId="79ACF750" wp14:editId="1189A7D5">
-            <wp:extent cx="3716121" cy="2425320"/>
-            <wp:effectExtent l="0" t="0" r="0" b="0"/>
-            <wp:docPr id="2" name="Immagine 2"/>
-            <wp:cNvGraphicFramePr>
-              <a:graphicFrameLocks xmlns:a="http://schemas.openxmlformats.org/drawingml/2006/main" noChangeAspect="1"/>
-            </wp:cNvGraphicFramePr>
-            <a:graphic xmlns:a="http://schemas.openxmlformats.org/drawingml/2006/main">
-              <a:graphicData uri="http://schemas.openxmlformats.org/drawingml/2006/picture">
-                <pic:pic xmlns:pic="http://schemas.openxmlformats.org/drawingml/2006/picture">
-                  <pic:nvPicPr>
-                    <pic:cNvPr id="0" name="Picture 2"/>
-                    <pic:cNvPicPr>
-                      <a:picLocks noChangeAspect="1" noChangeArrowheads="1"/>
-                    </pic:cNvPicPr>
-                  </pic:nvPicPr>
-                  <pic:blipFill>
-                    <a:blip r:embed="rId4">
-                      <a:extLst>
-                        <a:ext uri="{28A0092B-C50C-407E-A947-70E740481C1C}">
-                          <a14:useLocalDpi xmlns:a14="http://schemas.microsoft.com/office/drawing/2010/main" val="0"/>
-                        </a:ext>
-                      </a:extLst>
-                    </a:blip>
-                    <a:srcRect/>
-                    <a:stretch>
-                      <a:fillRect/>
-                    </a:stretch>
-                  </pic:blipFill>
-                  <pic:spPr bwMode="auto">
-                    <a:xfrm>
-                      <a:off x="0" y="0"/>
-                      <a:ext cx="3771674" cy="2461577"/>
-                    </a:xfrm>
-                    <a:prstGeom prst="rect">
-                      <a:avLst/>
-                    </a:prstGeom>
-                    <a:noFill/>
-                    <a:ln>
-                      <a:noFill/>
-                    </a:ln>
-                  </pic:spPr>
-                </pic:pic>
-              </a:graphicData>
-            </a:graphic>
-          </wp:inline>
-        </w:drawing>
-      </w:r>
-    </w:p>
-    <w:p>
-      <w:pPr>
-        <w:rPr>
-          <w:b/>
-          <w:noProof/>
-        </w:rPr>
-      </w:pPr>
-    </w:p>
-    <w:p>
-      <w:pPr>
-        <w:rPr>
-          <w:noProof/>
-        </w:rPr>
-      </w:pPr>
-      <w:r>
-        <w:rPr>
-          <w:noProof/>
-        </w:rPr>
-        <w:t>Utilizzo:</w:t>
-      </w:r>
-      <w:r>
-        <w:rPr>
-          <w:noProof/>
-        </w:rPr>
-        <w:t xml:space="preserve"> Il Façade pattern sarà utilizzato per separare il layer di controllo della logica applicativo dal layer di Data Management.</w:t>
-      </w:r>
-    </w:p>
-    <w:p>
-      <w:pPr>
-        <w:rPr>
-          <w:i/>
-          <w:noProof/>
-        </w:rPr>
-      </w:pPr>
-      <w:r>
-        <w:rPr>
-          <w:i/>
-          <w:noProof/>
-        </w:rPr>
-        <w:t>F</w:t>
-      </w:r>
-      <w:r>
-        <w:rPr>
-          <w:i/>
-          <w:noProof/>
-        </w:rPr>
-        <w:t>a</w:t>
-      </w:r>
-      <w:r>
-        <w:rPr>
-          <w:i/>
-          <w:noProof/>
-        </w:rPr>
-        <w:t>ç</w:t>
-      </w:r>
-      <w:r>
-        <w:rPr>
-          <w:i/>
-          <w:noProof/>
-        </w:rPr>
-        <w:t>ade</w:t>
-      </w:r>
-      <w:r>
-        <w:rPr>
-          <w:i/>
-          <w:noProof/>
-        </w:rPr>
-        <w:t xml:space="preserve"> p</w:t>
-      </w:r>
-      <w:r>
-        <w:rPr>
-          <w:i/>
-          <w:noProof/>
-        </w:rPr>
-        <w:t>attern implementata</w:t>
-      </w:r>
-    </w:p>
-    <w:p>
-      <w:pPr>
-        <w:rPr>
-          <w:b/>
-          <w:noProof/>
         </w:rPr>
       </w:pPr>
       <w:bookmarkStart w:id="0" w:name="_GoBack"/>
       <w:bookmarkEnd w:id="0"/>
-    </w:p>
-    <w:p>
-      <w:pPr>
-        <w:rPr>
-          <w:b/>
-          <w:noProof/>
-        </w:rPr>
-      </w:pPr>
-      <w:r>
-        <w:rPr>
-          <w:b/>
-          <w:noProof/>
-        </w:rPr>
-        <w:drawing>
-          <wp:inline distT="0" distB="0" distL="0" distR="0" wp14:anchorId="7245F63D" wp14:editId="695F329C">
-            <wp:extent cx="6117590" cy="3949065"/>
-            <wp:effectExtent l="0" t="0" r="0" b="0"/>
-            <wp:docPr id="4" name="Immagine 4"/>
-            <wp:cNvGraphicFramePr>
-              <a:graphicFrameLocks xmlns:a="http://schemas.openxmlformats.org/drawingml/2006/main" noChangeAspect="1"/>
-            </wp:cNvGraphicFramePr>
-            <a:graphic xmlns:a="http://schemas.openxmlformats.org/drawingml/2006/main">
-              <a:graphicData uri="http://schemas.openxmlformats.org/drawingml/2006/picture">
-                <pic:pic xmlns:pic="http://schemas.openxmlformats.org/drawingml/2006/picture">
-                  <pic:nvPicPr>
-                    <pic:cNvPr id="0" name="Picture 1"/>
-                    <pic:cNvPicPr>
-                      <a:picLocks noChangeAspect="1" noChangeArrowheads="1"/>
-                    </pic:cNvPicPr>
-                  </pic:nvPicPr>
-                  <pic:blipFill>
-                    <a:blip r:embed="rId5" cstate="print">
-                      <a:extLst>
-                        <a:ext uri="{28A0092B-C50C-407E-A947-70E740481C1C}">
-                          <a14:useLocalDpi xmlns:a14="http://schemas.microsoft.com/office/drawing/2010/main" val="0"/>
-                        </a:ext>
-                      </a:extLst>
-                    </a:blip>
-                    <a:srcRect/>
-                    <a:stretch>
-                      <a:fillRect/>
-                    </a:stretch>
-                  </pic:blipFill>
-                  <pic:spPr bwMode="auto">
-                    <a:xfrm>
-                      <a:off x="0" y="0"/>
-                      <a:ext cx="6117590" cy="3949065"/>
-                    </a:xfrm>
-                    <a:prstGeom prst="rect">
-                      <a:avLst/>
-                    </a:prstGeom>
-                    <a:noFill/>
-                    <a:ln>
-                      <a:noFill/>
-                    </a:ln>
-                  </pic:spPr>
-                </pic:pic>
-              </a:graphicData>
-            </a:graphic>
-          </wp:inline>
-        </w:drawing>
-      </w:r>
-    </w:p>
-    <w:p>
-      <w:pPr>
-        <w:rPr>
-          <w:b/>
-          <w:noProof/>
-        </w:rPr>
-      </w:pPr>
-    </w:p>
-    <w:p>
-      <w:pPr>
-        <w:rPr>
-          <w:b/>
-        </w:rPr>
-      </w:pPr>
       <w:r>
         <w:rPr>
           <w:b/>
@@ -588,7 +123,7 @@
                     </pic:cNvPicPr>
                   </pic:nvPicPr>
                   <pic:blipFill>
-                    <a:blip r:embed="rId6">
+                    <a:blip r:embed="rId4">
                       <a:extLst>
                         <a:ext uri="{28A0092B-C50C-407E-A947-70E740481C1C}">
                           <a14:useLocalDpi xmlns:a14="http://schemas.microsoft.com/office/drawing/2010/main" val="0"/>
@@ -690,7 +225,7 @@
                     </pic:cNvPicPr>
                   </pic:nvPicPr>
                   <pic:blipFill>
-                    <a:blip r:embed="rId7">
+                    <a:blip r:embed="rId5">
                       <a:extLst>
                         <a:ext uri="{28A0092B-C50C-407E-A947-70E740481C1C}">
                           <a14:useLocalDpi xmlns:a14="http://schemas.microsoft.com/office/drawing/2010/main" val="0"/>

</xml_diff>